<commit_message>
Document word avant demande d'évaluation
</commit_message>
<xml_diff>
--- a/modele-copie-GDWFSHTMLCSSBOOTEXAIII1A.docx
+++ b/modele-copie-GDWFSHTMLCSSBOOTEXAIII1A.docx
@@ -540,14 +540,17 @@
         </w:rPr>
         <w:t> </w:t>
       </w:r>
-      <w:r>
-        <w:rPr>
+      <w:proofErr w:type="spellStart"/>
+      <w:r>
+        <w:rPr>
+          <w:b/>
           <w:color w:val="000000"/>
           <w:sz w:val="28"/>
           <w:szCs w:val="28"/>
         </w:rPr>
-        <w:t>……</w:t>
-      </w:r>
+        <w:t>Alexandre</w:t>
+      </w:r>
+      <w:proofErr w:type="spellEnd"/>
     </w:p>
     <w:p>
       <w:pPr>
@@ -580,46 +583,53 @@
           <w:sz w:val="28"/>
           <w:szCs w:val="28"/>
         </w:rPr>
-        <w:t>……</w:t>
-      </w:r>
-    </w:p>
-    <w:p>
-      <w:pPr>
-        <w:rPr>
-          <w:sz w:val="21"/>
-          <w:szCs w:val="21"/>
-        </w:rPr>
-      </w:pPr>
-    </w:p>
-    <w:p>
-      <w:pPr>
-        <w:rPr>
-          <w:sz w:val="21"/>
-          <w:szCs w:val="21"/>
-        </w:rPr>
-      </w:pPr>
-    </w:p>
-    <w:p>
-      <w:pPr>
-        <w:rPr>
-          <w:sz w:val="21"/>
-          <w:szCs w:val="21"/>
-        </w:rPr>
-      </w:pPr>
-    </w:p>
-    <w:p>
-      <w:pPr>
-        <w:rPr>
-          <w:sz w:val="21"/>
-          <w:szCs w:val="21"/>
-        </w:rPr>
-      </w:pPr>
-      <w:r>
-        <w:rPr>
-          <w:sz w:val="21"/>
-          <w:szCs w:val="21"/>
-        </w:rPr>
-        <w:t>Nom du projet : ……….</w:t>
+        <w:t>Cavailles</w:t>
+      </w:r>
+    </w:p>
+    <w:p>
+      <w:pPr>
+        <w:rPr>
+          <w:sz w:val="21"/>
+          <w:szCs w:val="21"/>
+        </w:rPr>
+      </w:pPr>
+    </w:p>
+    <w:p>
+      <w:pPr>
+        <w:rPr>
+          <w:sz w:val="21"/>
+          <w:szCs w:val="21"/>
+        </w:rPr>
+      </w:pPr>
+    </w:p>
+    <w:p>
+      <w:pPr>
+        <w:rPr>
+          <w:sz w:val="21"/>
+          <w:szCs w:val="21"/>
+        </w:rPr>
+      </w:pPr>
+    </w:p>
+    <w:p>
+      <w:pPr>
+        <w:rPr>
+          <w:sz w:val="21"/>
+          <w:szCs w:val="21"/>
+        </w:rPr>
+      </w:pPr>
+      <w:r>
+        <w:rPr>
+          <w:sz w:val="21"/>
+          <w:szCs w:val="21"/>
+        </w:rPr>
+        <w:t xml:space="preserve">Nom du projet : </w:t>
+      </w:r>
+      <w:r>
+        <w:rPr>
+          <w:sz w:val="21"/>
+          <w:szCs w:val="21"/>
+        </w:rPr>
+        <w:t>Site Evaluation 01</w:t>
       </w:r>
     </w:p>
     <w:p>
@@ -658,8 +668,17 @@
           <w:sz w:val="21"/>
           <w:szCs w:val="21"/>
         </w:rPr>
-        <w:t xml:space="preserve"> du projet : ……………</w:t>
-      </w:r>
+        <w:t xml:space="preserve"> du projet : </w:t>
+      </w:r>
+      <w:proofErr w:type="gramStart"/>
+      <w:r>
+        <w:rPr>
+          <w:sz w:val="21"/>
+          <w:szCs w:val="21"/>
+        </w:rPr>
+        <w:t>git@github.com:lelex31/evaluation-1.git</w:t>
+      </w:r>
+      <w:proofErr w:type="gramEnd"/>
     </w:p>
     <w:p>
       <w:pPr>
@@ -801,16 +820,7 @@
                           <w:sz w:val="32"/>
                           <w:szCs w:val="32"/>
                         </w:rPr>
-                        <w:t xml:space="preserve">        </w:t>
-                      </w:r>
-                      <w:r>
-                        <w:rPr>
-                          <w:b/>
-                          <w:color w:val="173D6D"/>
-                          <w:sz w:val="32"/>
-                          <w:szCs w:val="32"/>
-                        </w:rPr>
-                        <w:t>Description du projet </w:t>
+                        <w:t xml:space="preserve">        Description du projet </w:t>
                       </w:r>
                     </w:p>
                     <w:p>
@@ -916,6 +926,32 @@
           <w:szCs w:val="21"/>
         </w:rPr>
       </w:pPr>
+      <w:r>
+        <w:rPr>
+          <w:color w:val="000000"/>
+          <w:sz w:val="21"/>
+          <w:szCs w:val="21"/>
+        </w:rPr>
+        <w:t xml:space="preserve">Réalisation d’un site simple avec Bootstrap et </w:t>
+      </w:r>
+      <w:proofErr w:type="spellStart"/>
+      <w:r>
+        <w:rPr>
+          <w:color w:val="000000"/>
+          <w:sz w:val="21"/>
+          <w:szCs w:val="21"/>
+        </w:rPr>
+        <w:t>Jquery</w:t>
+      </w:r>
+      <w:proofErr w:type="spellEnd"/>
+      <w:r>
+        <w:rPr>
+          <w:color w:val="000000"/>
+          <w:sz w:val="21"/>
+          <w:szCs w:val="21"/>
+        </w:rPr>
+        <w:t>.</w:t>
+      </w:r>
     </w:p>
     <w:p>
       <w:pPr>
@@ -932,6 +968,14 @@
           <w:szCs w:val="21"/>
         </w:rPr>
       </w:pPr>
+      <w:r>
+        <w:rPr>
+          <w:color w:val="000000"/>
+          <w:sz w:val="21"/>
+          <w:szCs w:val="21"/>
+        </w:rPr>
+        <w:t>1 / Mise en place d’un menu déroulant permettant d’accéder aux 2 pages</w:t>
+      </w:r>
     </w:p>
     <w:p>
       <w:pPr>
@@ -948,6 +992,32 @@
           <w:szCs w:val="21"/>
         </w:rPr>
       </w:pPr>
+      <w:r>
+        <w:rPr>
+          <w:color w:val="000000"/>
+          <w:sz w:val="21"/>
+          <w:szCs w:val="21"/>
+        </w:rPr>
+        <w:t xml:space="preserve">2/ Réalisation du </w:t>
+      </w:r>
+      <w:proofErr w:type="spellStart"/>
+      <w:r>
+        <w:rPr>
+          <w:color w:val="000000"/>
+          <w:sz w:val="21"/>
+          <w:szCs w:val="21"/>
+        </w:rPr>
+        <w:t>css</w:t>
+      </w:r>
+      <w:proofErr w:type="spellEnd"/>
+      <w:r>
+        <w:rPr>
+          <w:color w:val="000000"/>
+          <w:sz w:val="21"/>
+          <w:szCs w:val="21"/>
+        </w:rPr>
+        <w:t xml:space="preserve"> pour la mise en forme du menu, de la présentation et des textes</w:t>
+      </w:r>
     </w:p>
     <w:p>
       <w:pPr>
@@ -964,6 +1034,14 @@
           <w:szCs w:val="21"/>
         </w:rPr>
       </w:pPr>
+      <w:r>
+        <w:rPr>
+          <w:color w:val="000000"/>
+          <w:sz w:val="21"/>
+          <w:szCs w:val="21"/>
+        </w:rPr>
+        <w:t>3/ Mise en place des 2 Carrousels (1 par page)</w:t>
+      </w:r>
     </w:p>
     <w:p>
       <w:pPr>
@@ -980,6 +1058,220 @@
           <w:szCs w:val="21"/>
         </w:rPr>
       </w:pPr>
+      <w:r>
+        <w:rPr>
+          <w:color w:val="000000"/>
+          <w:sz w:val="21"/>
+          <w:szCs w:val="21"/>
+        </w:rPr>
+        <w:t xml:space="preserve">4/ Création sur </w:t>
+      </w:r>
+      <w:proofErr w:type="spellStart"/>
+      <w:r>
+        <w:rPr>
+          <w:color w:val="000000"/>
+          <w:sz w:val="21"/>
+          <w:szCs w:val="21"/>
+        </w:rPr>
+        <w:t>Github</w:t>
+      </w:r>
+      <w:proofErr w:type="spellEnd"/>
+      <w:r>
+        <w:rPr>
+          <w:color w:val="000000"/>
+          <w:sz w:val="21"/>
+          <w:szCs w:val="21"/>
+        </w:rPr>
+        <w:t xml:space="preserve"> du dépôt evaluation-1 et de divers Commit</w:t>
+      </w:r>
+    </w:p>
+    <w:p>
+      <w:pPr>
+        <w:pBdr>
+          <w:top w:val="single" w:sz="4" w:space="1" w:color="auto"/>
+          <w:left w:val="single" w:sz="4" w:space="1" w:color="auto"/>
+          <w:bottom w:val="single" w:sz="4" w:space="1" w:color="auto"/>
+          <w:right w:val="single" w:sz="4" w:space="1" w:color="auto"/>
+          <w:between w:val="nil"/>
+        </w:pBdr>
+        <w:rPr>
+          <w:color w:val="000000"/>
+          <w:sz w:val="21"/>
+          <w:szCs w:val="21"/>
+        </w:rPr>
+      </w:pPr>
+    </w:p>
+    <w:p>
+      <w:pPr>
+        <w:pBdr>
+          <w:top w:val="single" w:sz="4" w:space="1" w:color="auto"/>
+          <w:left w:val="single" w:sz="4" w:space="1" w:color="auto"/>
+          <w:bottom w:val="single" w:sz="4" w:space="1" w:color="auto"/>
+          <w:right w:val="single" w:sz="4" w:space="1" w:color="auto"/>
+          <w:between w:val="nil"/>
+        </w:pBdr>
+        <w:rPr>
+          <w:color w:val="000000"/>
+          <w:sz w:val="21"/>
+          <w:szCs w:val="21"/>
+        </w:rPr>
+      </w:pPr>
+      <w:r>
+        <w:rPr>
+          <w:color w:val="000000"/>
+          <w:sz w:val="21"/>
+          <w:szCs w:val="21"/>
+        </w:rPr>
+        <w:t>Remarque</w:t>
+      </w:r>
+      <w:r>
+        <w:rPr>
+          <w:color w:val="000000"/>
+          <w:sz w:val="21"/>
+          <w:szCs w:val="21"/>
+        </w:rPr>
+        <w:t> </w:t>
+      </w:r>
+      <w:proofErr w:type="gramStart"/>
+      <w:r>
+        <w:rPr>
+          <w:color w:val="000000"/>
+          <w:sz w:val="21"/>
+          <w:szCs w:val="21"/>
+        </w:rPr>
+        <w:t>1:</w:t>
+      </w:r>
+      <w:proofErr w:type="gramEnd"/>
+      <w:r>
+        <w:rPr>
+          <w:color w:val="000000"/>
+          <w:sz w:val="21"/>
+          <w:szCs w:val="21"/>
+        </w:rPr>
+        <w:t xml:space="preserve"> comme le site et simple et que je n’ai pas travaillé en équipe, il n’a pas été utile de faire des branches sur </w:t>
+      </w:r>
+      <w:proofErr w:type="spellStart"/>
+      <w:r>
+        <w:rPr>
+          <w:color w:val="000000"/>
+          <w:sz w:val="21"/>
+          <w:szCs w:val="21"/>
+        </w:rPr>
+        <w:t>Github</w:t>
+      </w:r>
+      <w:proofErr w:type="spellEnd"/>
+      <w:r>
+        <w:rPr>
+          <w:color w:val="000000"/>
+          <w:sz w:val="21"/>
+          <w:szCs w:val="21"/>
+        </w:rPr>
+        <w:t>.</w:t>
+      </w:r>
+    </w:p>
+    <w:p>
+      <w:pPr>
+        <w:pBdr>
+          <w:top w:val="single" w:sz="4" w:space="1" w:color="auto"/>
+          <w:left w:val="single" w:sz="4" w:space="1" w:color="auto"/>
+          <w:bottom w:val="single" w:sz="4" w:space="1" w:color="auto"/>
+          <w:right w:val="single" w:sz="4" w:space="1" w:color="auto"/>
+          <w:between w:val="nil"/>
+        </w:pBdr>
+        <w:rPr>
+          <w:color w:val="000000"/>
+          <w:sz w:val="21"/>
+          <w:szCs w:val="21"/>
+        </w:rPr>
+      </w:pPr>
+    </w:p>
+    <w:p>
+      <w:pPr>
+        <w:pBdr>
+          <w:top w:val="single" w:sz="4" w:space="1" w:color="auto"/>
+          <w:left w:val="single" w:sz="4" w:space="1" w:color="auto"/>
+          <w:bottom w:val="single" w:sz="4" w:space="1" w:color="auto"/>
+          <w:right w:val="single" w:sz="4" w:space="1" w:color="auto"/>
+          <w:between w:val="nil"/>
+        </w:pBdr>
+        <w:rPr>
+          <w:color w:val="000000"/>
+          <w:sz w:val="21"/>
+          <w:szCs w:val="21"/>
+        </w:rPr>
+      </w:pPr>
+      <w:r>
+        <w:rPr>
+          <w:color w:val="000000"/>
+          <w:sz w:val="21"/>
+          <w:szCs w:val="21"/>
+        </w:rPr>
+        <w:t xml:space="preserve">Remarque 2 : dans son état actuel, le site s’adapte correctement aux écrans mais il aurait été possible de définir des </w:t>
+      </w:r>
+      <w:proofErr w:type="spellStart"/>
+      <w:r>
+        <w:rPr>
+          <w:rStyle w:val="lev"/>
+          <w:rFonts w:ascii="Segoe UI" w:hAnsi="Segoe UI" w:cs="Segoe UI"/>
+          <w:color w:val="212529"/>
+          <w:sz w:val="20"/>
+          <w:szCs w:val="20"/>
+          <w:shd w:val="clear" w:color="auto" w:fill="FFFFFF"/>
+        </w:rPr>
+        <w:t>Breakpoints</w:t>
+      </w:r>
+      <w:proofErr w:type="spellEnd"/>
+      <w:r>
+        <w:rPr>
+          <w:rStyle w:val="lev"/>
+          <w:rFonts w:ascii="Segoe UI" w:hAnsi="Segoe UI" w:cs="Segoe UI"/>
+          <w:color w:val="212529"/>
+          <w:shd w:val="clear" w:color="auto" w:fill="FFFFFF"/>
+        </w:rPr>
+        <w:t xml:space="preserve"> </w:t>
+      </w:r>
+      <w:r>
+        <w:rPr>
+          <w:color w:val="000000"/>
+          <w:sz w:val="21"/>
+          <w:szCs w:val="21"/>
+        </w:rPr>
+        <w:t xml:space="preserve">avec </w:t>
+      </w:r>
+      <w:proofErr w:type="spellStart"/>
+      <w:r>
+        <w:rPr>
+          <w:color w:val="000000"/>
+          <w:sz w:val="21"/>
+          <w:szCs w:val="21"/>
+        </w:rPr>
+        <w:t>bootsrap</w:t>
+      </w:r>
+      <w:proofErr w:type="spellEnd"/>
+      <w:r>
+        <w:rPr>
+          <w:color w:val="000000"/>
+          <w:sz w:val="21"/>
+          <w:szCs w:val="21"/>
+        </w:rPr>
+        <w:t xml:space="preserve">. </w:t>
+      </w:r>
+    </w:p>
+    <w:p>
+      <w:pPr>
+        <w:pBdr>
+          <w:top w:val="single" w:sz="4" w:space="1" w:color="auto"/>
+          <w:left w:val="single" w:sz="4" w:space="1" w:color="auto"/>
+          <w:bottom w:val="single" w:sz="4" w:space="1" w:color="auto"/>
+          <w:right w:val="single" w:sz="4" w:space="1" w:color="auto"/>
+          <w:between w:val="nil"/>
+        </w:pBdr>
+        <w:rPr>
+          <w:color w:val="000000"/>
+          <w:sz w:val="21"/>
+          <w:szCs w:val="21"/>
+        </w:rPr>
+      </w:pPr>
     </w:p>
     <w:p>
       <w:pPr>
@@ -1073,6 +1365,14 @@
           <w:szCs w:val="21"/>
         </w:rPr>
       </w:pPr>
+      <w:r>
+        <w:rPr>
+          <w:color w:val="000000"/>
+          <w:sz w:val="21"/>
+          <w:szCs w:val="21"/>
+        </w:rPr>
+        <w:t>Liste des logiciels utilisés :</w:t>
+      </w:r>
     </w:p>
     <w:p>
       <w:pPr>
@@ -1089,6 +1389,50 @@
           <w:szCs w:val="21"/>
         </w:rPr>
       </w:pPr>
+      <w:r>
+        <w:rPr>
+          <w:color w:val="000000"/>
+          <w:sz w:val="21"/>
+          <w:szCs w:val="21"/>
+        </w:rPr>
+        <w:t xml:space="preserve">Visual studio code pour la partie html, </w:t>
+      </w:r>
+      <w:proofErr w:type="spellStart"/>
+      <w:r>
+        <w:rPr>
+          <w:color w:val="000000"/>
+          <w:sz w:val="21"/>
+          <w:szCs w:val="21"/>
+        </w:rPr>
+        <w:t>css</w:t>
+      </w:r>
+      <w:proofErr w:type="spellEnd"/>
+      <w:r>
+        <w:rPr>
+          <w:color w:val="000000"/>
+          <w:sz w:val="21"/>
+          <w:szCs w:val="21"/>
+        </w:rPr>
+        <w:t xml:space="preserve"> et </w:t>
+      </w:r>
+      <w:proofErr w:type="spellStart"/>
+      <w:r>
+        <w:rPr>
+          <w:color w:val="000000"/>
+          <w:sz w:val="21"/>
+          <w:szCs w:val="21"/>
+        </w:rPr>
+        <w:t>js</w:t>
+      </w:r>
+      <w:proofErr w:type="spellEnd"/>
+      <w:r>
+        <w:rPr>
+          <w:color w:val="000000"/>
+          <w:sz w:val="21"/>
+          <w:szCs w:val="21"/>
+        </w:rPr>
+        <w:t>.</w:t>
+      </w:r>
     </w:p>
     <w:p>
       <w:pPr>
@@ -1105,6 +1449,24 @@
           <w:szCs w:val="21"/>
         </w:rPr>
       </w:pPr>
+      <w:proofErr w:type="spellStart"/>
+      <w:r>
+        <w:rPr>
+          <w:color w:val="000000"/>
+          <w:sz w:val="21"/>
+          <w:szCs w:val="21"/>
+        </w:rPr>
+        <w:t>Krita</w:t>
+      </w:r>
+      <w:proofErr w:type="spellEnd"/>
+      <w:r>
+        <w:rPr>
+          <w:color w:val="000000"/>
+          <w:sz w:val="21"/>
+          <w:szCs w:val="21"/>
+        </w:rPr>
+        <w:t xml:space="preserve"> pour les images et les retouches.</w:t>
+      </w:r>
     </w:p>
     <w:p>
       <w:pPr>
@@ -1121,6 +1483,94 @@
           <w:szCs w:val="21"/>
         </w:rPr>
       </w:pPr>
+      <w:proofErr w:type="spellStart"/>
+      <w:r>
+        <w:rPr>
+          <w:color w:val="000000"/>
+          <w:sz w:val="21"/>
+          <w:szCs w:val="21"/>
+        </w:rPr>
+        <w:t>Github</w:t>
+      </w:r>
+      <w:proofErr w:type="spellEnd"/>
+      <w:r>
+        <w:rPr>
+          <w:color w:val="000000"/>
+          <w:sz w:val="21"/>
+          <w:szCs w:val="21"/>
+        </w:rPr>
+        <w:t xml:space="preserve"> Desktop pour les </w:t>
+      </w:r>
+      <w:proofErr w:type="spellStart"/>
+      <w:r>
+        <w:rPr>
+          <w:color w:val="000000"/>
+          <w:sz w:val="21"/>
+          <w:szCs w:val="21"/>
+        </w:rPr>
+        <w:t>commits</w:t>
+      </w:r>
+      <w:proofErr w:type="spellEnd"/>
+      <w:r>
+        <w:rPr>
+          <w:color w:val="000000"/>
+          <w:sz w:val="21"/>
+          <w:szCs w:val="21"/>
+        </w:rPr>
+        <w:t xml:space="preserve"> et les transferts sur </w:t>
+      </w:r>
+      <w:proofErr w:type="spellStart"/>
+      <w:r>
+        <w:rPr>
+          <w:color w:val="000000"/>
+          <w:sz w:val="21"/>
+          <w:szCs w:val="21"/>
+        </w:rPr>
+        <w:t>Github</w:t>
+      </w:r>
+      <w:proofErr w:type="spellEnd"/>
+      <w:r>
+        <w:rPr>
+          <w:color w:val="000000"/>
+          <w:sz w:val="21"/>
+          <w:szCs w:val="21"/>
+        </w:rPr>
+        <w:t>.</w:t>
+      </w:r>
+    </w:p>
+    <w:p>
+      <w:pPr>
+        <w:pBdr>
+          <w:top w:val="single" w:sz="4" w:space="1" w:color="auto"/>
+          <w:left w:val="single" w:sz="4" w:space="1" w:color="auto"/>
+          <w:bottom w:val="single" w:sz="4" w:space="1" w:color="auto"/>
+          <w:right w:val="single" w:sz="4" w:space="1" w:color="auto"/>
+          <w:between w:val="nil"/>
+        </w:pBdr>
+        <w:rPr>
+          <w:color w:val="000000"/>
+          <w:sz w:val="21"/>
+          <w:szCs w:val="21"/>
+        </w:rPr>
+      </w:pPr>
+      <w:proofErr w:type="spellStart"/>
+      <w:r>
+        <w:rPr>
+          <w:color w:val="000000"/>
+          <w:sz w:val="21"/>
+          <w:szCs w:val="21"/>
+        </w:rPr>
+        <w:t>Solidworks</w:t>
+      </w:r>
+      <w:proofErr w:type="spellEnd"/>
+      <w:r>
+        <w:rPr>
+          <w:color w:val="000000"/>
+          <w:sz w:val="21"/>
+          <w:szCs w:val="21"/>
+        </w:rPr>
+        <w:t xml:space="preserve"> et flow simulation démo pour certaines images</w:t>
+      </w:r>
     </w:p>
     <w:p>
       <w:pPr>
@@ -1198,6 +1648,14 @@
           <w:szCs w:val="21"/>
         </w:rPr>
       </w:pPr>
+      <w:r>
+        <w:rPr>
+          <w:color w:val="000000"/>
+          <w:sz w:val="21"/>
+          <w:szCs w:val="21"/>
+        </w:rPr>
+        <w:t>Dans le cadre d’une association qui :</w:t>
+      </w:r>
     </w:p>
     <w:p>
       <w:pPr>
@@ -1214,6 +1672,14 @@
           <w:szCs w:val="21"/>
         </w:rPr>
       </w:pPr>
+      <w:r>
+        <w:rPr>
+          <w:color w:val="000000"/>
+          <w:sz w:val="21"/>
+          <w:szCs w:val="21"/>
+        </w:rPr>
+        <w:t xml:space="preserve">- aide dans le domaine de l’aéraulique les industriels </w:t>
+      </w:r>
     </w:p>
     <w:p>
       <w:pPr>
@@ -1230,6 +1696,108 @@
           <w:szCs w:val="21"/>
         </w:rPr>
       </w:pPr>
+      <w:r>
+        <w:rPr>
+          <w:color w:val="000000"/>
+          <w:sz w:val="21"/>
+          <w:szCs w:val="21"/>
+        </w:rPr>
+        <w:t>- organise des salons pour réunir les industriels et les clients</w:t>
+      </w:r>
+    </w:p>
+    <w:p>
+      <w:pPr>
+        <w:pBdr>
+          <w:top w:val="nil"/>
+          <w:left w:val="nil"/>
+          <w:bottom w:val="nil"/>
+          <w:right w:val="nil"/>
+          <w:between w:val="nil"/>
+        </w:pBdr>
+        <w:rPr>
+          <w:color w:val="000000"/>
+          <w:sz w:val="21"/>
+          <w:szCs w:val="21"/>
+        </w:rPr>
+      </w:pPr>
+    </w:p>
+    <w:p>
+      <w:pPr>
+        <w:pBdr>
+          <w:top w:val="nil"/>
+          <w:left w:val="nil"/>
+          <w:bottom w:val="nil"/>
+          <w:right w:val="nil"/>
+          <w:between w:val="nil"/>
+        </w:pBdr>
+        <w:rPr>
+          <w:color w:val="000000"/>
+          <w:sz w:val="21"/>
+          <w:szCs w:val="21"/>
+        </w:rPr>
+      </w:pPr>
+    </w:p>
+    <w:p>
+      <w:pPr>
+        <w:numPr>
+          <w:ilvl w:val="0"/>
+          <w:numId w:val="1"/>
+        </w:numPr>
+        <w:pBdr>
+          <w:top w:val="nil"/>
+          <w:left w:val="nil"/>
+          <w:bottom w:val="nil"/>
+          <w:right w:val="nil"/>
+          <w:between w:val="nil"/>
+        </w:pBdr>
+        <w:ind w:left="0" w:firstLine="0"/>
+        <w:rPr>
+          <w:color w:val="000000"/>
+          <w:sz w:val="21"/>
+          <w:szCs w:val="21"/>
+        </w:rPr>
+      </w:pPr>
+      <w:r>
+        <w:rPr>
+          <w:color w:val="000000"/>
+          <w:sz w:val="21"/>
+          <w:szCs w:val="21"/>
+        </w:rPr>
+        <w:t>Informations complémentaires (</w:t>
+      </w:r>
+      <w:r>
+        <w:rPr>
+          <w:i/>
+          <w:color w:val="000000"/>
+          <w:sz w:val="21"/>
+          <w:szCs w:val="21"/>
+        </w:rPr>
+        <w:t>facultatif</w:t>
+      </w:r>
+      <w:r>
+        <w:rPr>
+          <w:color w:val="000000"/>
+          <w:sz w:val="21"/>
+          <w:szCs w:val="21"/>
+        </w:rPr>
+        <w:t>)</w:t>
+      </w:r>
+    </w:p>
+    <w:p>
+      <w:pPr>
+        <w:pBdr>
+          <w:top w:val="nil"/>
+          <w:left w:val="nil"/>
+          <w:bottom w:val="nil"/>
+          <w:right w:val="nil"/>
+          <w:between w:val="nil"/>
+        </w:pBdr>
+        <w:rPr>
+          <w:color w:val="000000"/>
+          <w:sz w:val="21"/>
+          <w:szCs w:val="21"/>
+        </w:rPr>
+      </w:pPr>
     </w:p>
     <w:p>
       <w:pPr>
@@ -1246,6 +1814,22 @@
           <w:szCs w:val="21"/>
         </w:rPr>
       </w:pPr>
+      <w:r>
+        <w:rPr>
+          <w:color w:val="000000"/>
+          <w:sz w:val="21"/>
+          <w:szCs w:val="21"/>
+        </w:rPr>
+        <w:t>Les images de la page principale sont des créations personnelles</w:t>
+      </w:r>
+      <w:r>
+        <w:rPr>
+          <w:color w:val="000000"/>
+          <w:sz w:val="21"/>
+          <w:szCs w:val="21"/>
+        </w:rPr>
+        <w:t>.</w:t>
+      </w:r>
     </w:p>
     <w:p>
       <w:pPr>
@@ -1262,244 +1846,32 @@
           <w:szCs w:val="21"/>
         </w:rPr>
       </w:pPr>
-    </w:p>
-    <w:p>
-      <w:pPr>
-        <w:pBdr>
-          <w:top w:val="single" w:sz="4" w:space="1" w:color="auto"/>
-          <w:left w:val="single" w:sz="4" w:space="1" w:color="auto"/>
-          <w:bottom w:val="single" w:sz="4" w:space="1" w:color="auto"/>
-          <w:right w:val="single" w:sz="4" w:space="1" w:color="auto"/>
-          <w:between w:val="nil"/>
-        </w:pBdr>
-        <w:rPr>
-          <w:color w:val="000000"/>
-          <w:sz w:val="21"/>
-          <w:szCs w:val="21"/>
-        </w:rPr>
-      </w:pPr>
-    </w:p>
-    <w:p>
-      <w:pPr>
-        <w:pBdr>
-          <w:top w:val="single" w:sz="4" w:space="1" w:color="auto"/>
-          <w:left w:val="single" w:sz="4" w:space="1" w:color="auto"/>
-          <w:bottom w:val="single" w:sz="4" w:space="1" w:color="auto"/>
-          <w:right w:val="single" w:sz="4" w:space="1" w:color="auto"/>
-          <w:between w:val="nil"/>
-        </w:pBdr>
-        <w:rPr>
-          <w:color w:val="000000"/>
-          <w:sz w:val="21"/>
-          <w:szCs w:val="21"/>
-        </w:rPr>
-      </w:pPr>
-    </w:p>
-    <w:p>
-      <w:pPr>
-        <w:pBdr>
-          <w:top w:val="nil"/>
-          <w:left w:val="nil"/>
-          <w:bottom w:val="nil"/>
-          <w:right w:val="nil"/>
-          <w:between w:val="nil"/>
-        </w:pBdr>
-        <w:rPr>
-          <w:color w:val="000000"/>
-          <w:sz w:val="21"/>
-          <w:szCs w:val="21"/>
-        </w:rPr>
-      </w:pPr>
-    </w:p>
-    <w:p>
-      <w:pPr>
-        <w:pBdr>
-          <w:top w:val="nil"/>
-          <w:left w:val="nil"/>
-          <w:bottom w:val="nil"/>
-          <w:right w:val="nil"/>
-          <w:between w:val="nil"/>
-        </w:pBdr>
-        <w:rPr>
-          <w:color w:val="000000"/>
-          <w:sz w:val="21"/>
-          <w:szCs w:val="21"/>
-        </w:rPr>
-      </w:pPr>
-    </w:p>
-    <w:p>
-      <w:pPr>
-        <w:numPr>
-          <w:ilvl w:val="0"/>
-          <w:numId w:val="1"/>
-        </w:numPr>
-        <w:pBdr>
-          <w:top w:val="nil"/>
-          <w:left w:val="nil"/>
-          <w:bottom w:val="nil"/>
-          <w:right w:val="nil"/>
-          <w:between w:val="nil"/>
-        </w:pBdr>
-        <w:ind w:left="0" w:firstLine="0"/>
-        <w:rPr>
-          <w:color w:val="000000"/>
-          <w:sz w:val="21"/>
-          <w:szCs w:val="21"/>
-        </w:rPr>
-      </w:pPr>
-      <w:r>
-        <w:rPr>
-          <w:color w:val="000000"/>
-          <w:sz w:val="21"/>
-          <w:szCs w:val="21"/>
-        </w:rPr>
-        <w:t>Informations complémentaires (</w:t>
-      </w:r>
-      <w:r>
-        <w:rPr>
-          <w:i/>
-          <w:color w:val="000000"/>
-          <w:sz w:val="21"/>
-          <w:szCs w:val="21"/>
-        </w:rPr>
-        <w:t>facultatif</w:t>
-      </w:r>
-      <w:r>
-        <w:rPr>
-          <w:color w:val="000000"/>
-          <w:sz w:val="21"/>
-          <w:szCs w:val="21"/>
-        </w:rPr>
-        <w:t>)</w:t>
-      </w:r>
-    </w:p>
-    <w:p>
-      <w:pPr>
-        <w:pBdr>
-          <w:top w:val="nil"/>
-          <w:left w:val="nil"/>
-          <w:bottom w:val="nil"/>
-          <w:right w:val="nil"/>
-          <w:between w:val="nil"/>
-        </w:pBdr>
-        <w:rPr>
-          <w:color w:val="000000"/>
-          <w:sz w:val="21"/>
-          <w:szCs w:val="21"/>
-        </w:rPr>
-      </w:pPr>
-    </w:p>
-    <w:p>
-      <w:pPr>
-        <w:pBdr>
-          <w:top w:val="single" w:sz="4" w:space="1" w:color="auto"/>
-          <w:left w:val="single" w:sz="4" w:space="1" w:color="auto"/>
-          <w:bottom w:val="single" w:sz="4" w:space="1" w:color="auto"/>
-          <w:right w:val="single" w:sz="4" w:space="1" w:color="auto"/>
-          <w:between w:val="nil"/>
-        </w:pBdr>
-        <w:rPr>
-          <w:color w:val="000000"/>
-          <w:sz w:val="21"/>
-          <w:szCs w:val="21"/>
-        </w:rPr>
-      </w:pPr>
-    </w:p>
-    <w:p>
-      <w:pPr>
-        <w:pBdr>
-          <w:top w:val="single" w:sz="4" w:space="1" w:color="auto"/>
-          <w:left w:val="single" w:sz="4" w:space="1" w:color="auto"/>
-          <w:bottom w:val="single" w:sz="4" w:space="1" w:color="auto"/>
-          <w:right w:val="single" w:sz="4" w:space="1" w:color="auto"/>
-          <w:between w:val="nil"/>
-        </w:pBdr>
-        <w:rPr>
-          <w:color w:val="000000"/>
-          <w:sz w:val="21"/>
-          <w:szCs w:val="21"/>
-        </w:rPr>
-      </w:pPr>
-    </w:p>
-    <w:p>
-      <w:pPr>
-        <w:pBdr>
-          <w:top w:val="single" w:sz="4" w:space="1" w:color="auto"/>
-          <w:left w:val="single" w:sz="4" w:space="1" w:color="auto"/>
-          <w:bottom w:val="single" w:sz="4" w:space="1" w:color="auto"/>
-          <w:right w:val="single" w:sz="4" w:space="1" w:color="auto"/>
-          <w:between w:val="nil"/>
-        </w:pBdr>
-        <w:rPr>
-          <w:color w:val="000000"/>
-          <w:sz w:val="21"/>
-          <w:szCs w:val="21"/>
-        </w:rPr>
-      </w:pPr>
-    </w:p>
-    <w:p>
-      <w:pPr>
-        <w:pBdr>
-          <w:top w:val="single" w:sz="4" w:space="1" w:color="auto"/>
-          <w:left w:val="single" w:sz="4" w:space="1" w:color="auto"/>
-          <w:bottom w:val="single" w:sz="4" w:space="1" w:color="auto"/>
-          <w:right w:val="single" w:sz="4" w:space="1" w:color="auto"/>
-          <w:between w:val="nil"/>
-        </w:pBdr>
-        <w:rPr>
-          <w:color w:val="000000"/>
-          <w:sz w:val="21"/>
-          <w:szCs w:val="21"/>
-        </w:rPr>
-      </w:pPr>
-    </w:p>
-    <w:p>
-      <w:pPr>
-        <w:pBdr>
-          <w:top w:val="single" w:sz="4" w:space="1" w:color="auto"/>
-          <w:left w:val="single" w:sz="4" w:space="1" w:color="auto"/>
-          <w:bottom w:val="single" w:sz="4" w:space="1" w:color="auto"/>
-          <w:right w:val="single" w:sz="4" w:space="1" w:color="auto"/>
-          <w:between w:val="nil"/>
-        </w:pBdr>
-        <w:rPr>
-          <w:color w:val="000000"/>
-          <w:sz w:val="21"/>
-          <w:szCs w:val="21"/>
-        </w:rPr>
-      </w:pPr>
-    </w:p>
-    <w:p>
-      <w:pPr>
-        <w:pBdr>
-          <w:top w:val="single" w:sz="4" w:space="1" w:color="auto"/>
-          <w:left w:val="single" w:sz="4" w:space="1" w:color="auto"/>
-          <w:bottom w:val="single" w:sz="4" w:space="1" w:color="auto"/>
-          <w:right w:val="single" w:sz="4" w:space="1" w:color="auto"/>
-          <w:between w:val="nil"/>
-        </w:pBdr>
-        <w:rPr>
-          <w:color w:val="000000"/>
-          <w:sz w:val="21"/>
-          <w:szCs w:val="21"/>
-        </w:rPr>
-      </w:pPr>
-    </w:p>
-    <w:p>
-      <w:pPr>
-        <w:pBdr>
-          <w:top w:val="single" w:sz="4" w:space="1" w:color="auto"/>
-          <w:left w:val="single" w:sz="4" w:space="1" w:color="auto"/>
-          <w:bottom w:val="single" w:sz="4" w:space="1" w:color="auto"/>
-          <w:right w:val="single" w:sz="4" w:space="1" w:color="auto"/>
-          <w:between w:val="nil"/>
-        </w:pBdr>
-        <w:rPr>
-          <w:color w:val="000000"/>
-          <w:sz w:val="21"/>
-          <w:szCs w:val="21"/>
-        </w:rPr>
-      </w:pPr>
+      <w:r>
+        <w:rPr>
+          <w:color w:val="000000"/>
+          <w:sz w:val="21"/>
+          <w:szCs w:val="21"/>
+        </w:rPr>
+        <w:t xml:space="preserve">La courbe est le fruit d’un programme </w:t>
+      </w:r>
+      <w:proofErr w:type="spellStart"/>
+      <w:r>
+        <w:rPr>
+          <w:color w:val="000000"/>
+          <w:sz w:val="21"/>
+          <w:szCs w:val="21"/>
+        </w:rPr>
+        <w:t>js</w:t>
+      </w:r>
+      <w:proofErr w:type="spellEnd"/>
+      <w:r>
+        <w:rPr>
+          <w:color w:val="000000"/>
+          <w:sz w:val="21"/>
+          <w:szCs w:val="21"/>
+        </w:rPr>
+        <w:t xml:space="preserve"> et une nouvelle version est en développement.</w:t>
+      </w:r>
     </w:p>
     <w:p>
       <w:pPr>
@@ -2539,6 +2911,28 @@
     <w:uiPriority w:val="99"/>
     <w:rsid w:val="002741AD"/>
   </w:style>
+  <w:style w:type="character" w:styleId="lev">
+    <w:name w:val="Strong"/>
+    <w:basedOn w:val="Policepardfaut"/>
+    <w:uiPriority w:val="22"/>
+    <w:qFormat/>
+    <w:rsid w:val="00AB47EE"/>
+    <w:rPr>
+      <w:b/>
+      <w:bCs/>
+    </w:rPr>
+  </w:style>
+  <w:style w:type="paragraph" w:styleId="Paragraphedeliste">
+    <w:name w:val="List Paragraph"/>
+    <w:basedOn w:val="Normal"/>
+    <w:uiPriority w:val="34"/>
+    <w:qFormat/>
+    <w:rsid w:val="00AB47EE"/>
+    <w:pPr>
+      <w:ind w:left="720"/>
+      <w:contextualSpacing/>
+    </w:pPr>
+  </w:style>
 </w:styles>
 </file>
 

</xml_diff>